<commit_message>
Final touches to CS-212 Project 3 - Fractal Fern. (and minor edits to Lab09 conceptual questions).
</commit_message>
<xml_diff>
--- a/Lab09/Answers to Lab09 questions.docx
+++ b/Lab09/Answers to Lab09 questions.docx
@@ -7,6 +7,9 @@
         <w:jc w:val="center"/>
       </w:pPr>
       <w:r>
+        <w:t>-</w:t>
+      </w:r>
+      <w:r>
         <w:t>Answers to Lab09 Questions</w:t>
       </w:r>
     </w:p>
@@ -149,8 +152,6 @@
       <w:r>
         <w:t>2 API endpoints</w:t>
       </w:r>
-      <w:bookmarkStart w:id="0" w:name="_GoBack"/>
-      <w:bookmarkEnd w:id="0"/>
     </w:p>
     <w:p>
       <w:pPr>
@@ -173,7 +174,13 @@
         </w:numPr>
       </w:pPr>
       <w:r>
-        <w:t>GET , PUT, POST, DELETE operations in PLayerResource.java</w:t>
+        <w:t>GET , PU</w:t>
+      </w:r>
+      <w:r>
+        <w:t>T, POST, DELETE operations in Pl</w:t>
+      </w:r>
+      <w:r>
+        <w:t>ayerResource.java</w:t>
       </w:r>
     </w:p>
     <w:p>
@@ -211,19 +218,7 @@
           <w:rPr>
             <w:rStyle w:val="Hyperlink"/>
           </w:rPr>
-          <w:t>https://calvincs262-monopoly.appspot.com/monopoly/v1/pla</w:t>
-        </w:r>
-        <w:r>
-          <w:rPr>
-            <w:rStyle w:val="Hyperlink"/>
-          </w:rPr>
-          <w:t>y</w:t>
-        </w:r>
-        <w:r>
-          <w:rPr>
-            <w:rStyle w:val="Hyperlink"/>
-          </w:rPr>
-          <w:t>er</w:t>
+          <w:t>https://calvincs262-monopoly.appspot.com/monopoly/v1/player</w:t>
         </w:r>
       </w:hyperlink>
       <w:r>
@@ -339,7 +334,12 @@
         </w:numPr>
       </w:pPr>
       <w:r>
-        <w:t xml:space="preserve">JDBC result sets: A Java object that contains the results of executing an SQL query.  Contains the rows that satisfy the conditions of the query.  The data stored in a </w:t>
+        <w:t xml:space="preserve">JDBC result sets: A Java object that contains the results of executing an SQL query.  Contains </w:t>
+      </w:r>
+      <w:bookmarkStart w:id="0" w:name="_GoBack"/>
+      <w:bookmarkEnd w:id="0"/>
+      <w:r>
+        <w:t xml:space="preserve">the rows that satisfy the conditions of the query.  The data stored in a </w:t>
       </w:r>
       <w:proofErr w:type="spellStart"/>
       <w:r>

</xml_diff>

<commit_message>
Minor edits to Lab09 question responses.
</commit_message>
<xml_diff>
--- a/Lab09/Answers to Lab09 questions.docx
+++ b/Lab09/Answers to Lab09 questions.docx
@@ -229,31 +229,22 @@
       <w:pPr>
         <w:pStyle w:val="ListParagraph"/>
         <w:numPr>
+          <w:ilvl w:val="0"/>
+          <w:numId w:val="1"/>
+        </w:numPr>
+      </w:pPr>
+      <w:r>
+        <w:t>Compare and contrast the following:</w:t>
+      </w:r>
+    </w:p>
+    <w:p>
+      <w:pPr>
+        <w:pStyle w:val="ListParagraph"/>
+        <w:numPr>
           <w:ilvl w:val="1"/>
           <w:numId w:val="1"/>
         </w:numPr>
       </w:pPr>
-    </w:p>
-    <w:p>
-      <w:pPr>
-        <w:pStyle w:val="ListParagraph"/>
-        <w:numPr>
-          <w:ilvl w:val="0"/>
-          <w:numId w:val="1"/>
-        </w:numPr>
-      </w:pPr>
-      <w:r>
-        <w:t>Compare and contrast the following:</w:t>
-      </w:r>
-    </w:p>
-    <w:p>
-      <w:pPr>
-        <w:pStyle w:val="ListParagraph"/>
-        <w:numPr>
-          <w:ilvl w:val="1"/>
-          <w:numId w:val="1"/>
-        </w:numPr>
-      </w:pPr>
       <w:r>
         <w:t>SQL query statements vs. JDBC statement objects</w:t>
       </w:r>
@@ -267,79 +258,82 @@
         </w:numPr>
       </w:pPr>
       <w:r>
-        <w:t>JDBC statement objects seem to be a wrapper for the SQL query statements.</w:t>
-      </w:r>
-    </w:p>
-    <w:p>
-      <w:pPr>
-        <w:pStyle w:val="ListParagraph"/>
-        <w:numPr>
-          <w:ilvl w:val="2"/>
-          <w:numId w:val="1"/>
-        </w:numPr>
-      </w:pPr>
-      <w:r>
-        <w:t>JDBC takes arguments into the method and passes it into a formatted string that corresponds to the SQL query that is sent to the database.</w:t>
-      </w:r>
-    </w:p>
-    <w:p>
-      <w:pPr>
-        <w:pStyle w:val="ListParagraph"/>
-        <w:numPr>
-          <w:ilvl w:val="1"/>
-          <w:numId w:val="1"/>
-        </w:numPr>
-      </w:pPr>
-      <w:r>
-        <w:t>SQL relations vs. JDBC</w:t>
-      </w:r>
-      <w:r>
-        <w:t xml:space="preserve"> result sets vs. List&lt;Player&gt;</w:t>
-      </w:r>
-    </w:p>
-    <w:p>
-      <w:pPr>
-        <w:pStyle w:val="ListParagraph"/>
-        <w:numPr>
-          <w:ilvl w:val="2"/>
-          <w:numId w:val="1"/>
-        </w:numPr>
-      </w:pPr>
-      <w:r>
-        <w:t xml:space="preserve">List&lt;Player&gt; Return a list of type Players.  Obtained by parsing the </w:t>
-      </w:r>
-      <w:proofErr w:type="spellStart"/>
-      <w:r>
-        <w:t>ResultSet</w:t>
-      </w:r>
-      <w:proofErr w:type="spellEnd"/>
-      <w:r>
-        <w:t xml:space="preserve"> object and adding each element in the </w:t>
-      </w:r>
-      <w:proofErr w:type="spellStart"/>
-      <w:r>
-        <w:t>ResultSet</w:t>
-      </w:r>
-      <w:proofErr w:type="spellEnd"/>
-      <w:r>
-        <w:t xml:space="preserve"> as a new element in List&lt;Player&gt;.</w:t>
-      </w:r>
-    </w:p>
-    <w:p>
-      <w:pPr>
-        <w:pStyle w:val="ListParagraph"/>
-        <w:numPr>
-          <w:ilvl w:val="2"/>
-          <w:numId w:val="1"/>
-        </w:numPr>
-      </w:pPr>
-      <w:r>
-        <w:t xml:space="preserve">JDBC result sets: A Java object that contains the results of executing an SQL query.  Contains </w:t>
+        <w:t>JDBC statement objects seem to be a wrapper</w:t>
+      </w:r>
+      <w:r>
+        <w:t>/interface/adapter</w:t>
       </w:r>
       <w:bookmarkStart w:id="0" w:name="_GoBack"/>
       <w:bookmarkEnd w:id="0"/>
       <w:r>
-        <w:t xml:space="preserve">the rows that satisfy the conditions of the query.  The data stored in a </w:t>
+        <w:t xml:space="preserve"> for the SQL query statements.</w:t>
+      </w:r>
+    </w:p>
+    <w:p>
+      <w:pPr>
+        <w:pStyle w:val="ListParagraph"/>
+        <w:numPr>
+          <w:ilvl w:val="2"/>
+          <w:numId w:val="1"/>
+        </w:numPr>
+      </w:pPr>
+      <w:r>
+        <w:t>JDBC takes arguments into the method and passes it into a formatted string that corresponds to the SQL query that is sent to the database.</w:t>
+      </w:r>
+    </w:p>
+    <w:p>
+      <w:pPr>
+        <w:pStyle w:val="ListParagraph"/>
+        <w:numPr>
+          <w:ilvl w:val="1"/>
+          <w:numId w:val="1"/>
+        </w:numPr>
+      </w:pPr>
+      <w:r>
+        <w:t>SQL relations vs. JDBC</w:t>
+      </w:r>
+      <w:r>
+        <w:t xml:space="preserve"> result sets vs. List&lt;Player&gt;</w:t>
+      </w:r>
+    </w:p>
+    <w:p>
+      <w:pPr>
+        <w:pStyle w:val="ListParagraph"/>
+        <w:numPr>
+          <w:ilvl w:val="2"/>
+          <w:numId w:val="1"/>
+        </w:numPr>
+      </w:pPr>
+      <w:r>
+        <w:t xml:space="preserve">List&lt;Player&gt; Return a list of type Players.  Obtained by parsing the </w:t>
+      </w:r>
+      <w:proofErr w:type="spellStart"/>
+      <w:r>
+        <w:t>ResultSet</w:t>
+      </w:r>
+      <w:proofErr w:type="spellEnd"/>
+      <w:r>
+        <w:t xml:space="preserve"> object and adding each element in the </w:t>
+      </w:r>
+      <w:proofErr w:type="spellStart"/>
+      <w:r>
+        <w:t>ResultSet</w:t>
+      </w:r>
+      <w:proofErr w:type="spellEnd"/>
+      <w:r>
+        <w:t xml:space="preserve"> as a new element in List&lt;Player&gt;.</w:t>
+      </w:r>
+    </w:p>
+    <w:p>
+      <w:pPr>
+        <w:pStyle w:val="ListParagraph"/>
+        <w:numPr>
+          <w:ilvl w:val="2"/>
+          <w:numId w:val="1"/>
+        </w:numPr>
+      </w:pPr>
+      <w:r>
+        <w:t xml:space="preserve">JDBC result sets: A Java object that contains the results of executing an SQL query.  Contains the rows that satisfy the conditions of the query.  The data stored in a </w:t>
       </w:r>
       <w:proofErr w:type="spellStart"/>
       <w:r>

</xml_diff>